<commit_message>
JUnit test for Model
</commit_message>
<xml_diff>
--- a/CourseAssignment/CourseAssignmentProduct Backlog.docx
+++ b/CourseAssignment/CourseAssignmentProduct Backlog.docx
@@ -402,8 +402,6 @@
         </w:rPr>
         <w:t>23</w:t>
       </w:r>
-      <w:bookmarkStart w:id="0" w:name="_GoBack"/>
-      <w:bookmarkEnd w:id="0"/>
       <w:r>
         <w:rPr>
           <w:b/>
@@ -851,8 +849,53 @@
           </w:p>
         </w:tc>
       </w:tr>
+      <w:tr>
+        <w:tc>
+          <w:tcPr>
+            <w:tcW w:w="1075" w:type="dxa"/>
+          </w:tcPr>
+          <w:p>
+            <w:r>
+              <w:t>10</w:t>
+            </w:r>
+          </w:p>
+        </w:tc>
+        <w:tc>
+          <w:tcPr>
+            <w:tcW w:w="1260" w:type="dxa"/>
+          </w:tcPr>
+          <w:p>
+            <w:r>
+              <w:t>Critical</w:t>
+            </w:r>
+          </w:p>
+        </w:tc>
+        <w:tc>
+          <w:tcPr>
+            <w:tcW w:w="1350" w:type="dxa"/>
+          </w:tcPr>
+          <w:p>
+            <w:r>
+              <w:t>4h</w:t>
+            </w:r>
+          </w:p>
+        </w:tc>
+        <w:tc>
+          <w:tcPr>
+            <w:tcW w:w="5665" w:type="dxa"/>
+          </w:tcPr>
+          <w:p>
+            <w:r>
+              <w:t>As a supervisor I want documentation of the client/server system</w:t>
+            </w:r>
+          </w:p>
+        </w:tc>
+      </w:tr>
     </w:tbl>
-    <w:p/>
+    <w:p>
+      <w:bookmarkStart w:id="0" w:name="_GoBack"/>
+      <w:bookmarkEnd w:id="0"/>
+    </w:p>
     <w:sectPr>
       <w:headerReference w:type="default" r:id="rId6"/>
       <w:pgSz w:w="12240" w:h="15840"/>

</xml_diff>